<commit_message>
Adding completed Testing doc and began results
</commit_message>
<xml_diff>
--- a/Docs/ConversationTesting.docx
+++ b/Docs/ConversationTesting.docx
@@ -2,444 +2,539 @@
 <file path=word/document.xml><?xml version="1.0" encoding="utf-8"?>
 <w:document xmlns:wpc="http://schemas.microsoft.com/office/word/2010/wordprocessingCanvas" xmlns:mo="http://schemas.microsoft.com/office/mac/office/2008/main" xmlns:mc="http://schemas.openxmlformats.org/markup-compatibility/2006" xmlns:mv="urn:schemas-microsoft-com:mac:vml" xmlns:o="urn:schemas-microsoft-com:office:office" xmlns:r="http://schemas.openxmlformats.org/officeDocument/2006/relationships" xmlns:m="http://schemas.openxmlformats.org/officeDocument/2006/math" xmlns:v="urn:schemas-microsoft-com:vml" xmlns:wp14="http://schemas.microsoft.com/office/word/2010/wordprocessingDrawing" xmlns:wp="http://schemas.openxmlformats.org/drawingml/2006/wordprocessingDrawing" xmlns:w10="urn:schemas-microsoft-com:office:word" xmlns:w="http://schemas.openxmlformats.org/wordprocessingml/2006/main" xmlns:w14="http://schemas.microsoft.com/office/word/2010/wordml" xmlns:w15="http://schemas.microsoft.com/office/word/2012/wordml" xmlns:wpg="http://schemas.microsoft.com/office/word/2010/wordprocessingGroup" xmlns:wpi="http://schemas.microsoft.com/office/word/2010/wordprocessingInk" xmlns:wne="http://schemas.microsoft.com/office/word/2006/wordml" xmlns:wps="http://schemas.microsoft.com/office/word/2010/wordprocessingShape" mc:Ignorable="w14 w15 wp14">
   <w:body>
-    <w:tbl>
-      <w:tblPr>
-        <w:tblStyle w:val="TableGrid"/>
-        <w:tblW w:w="9846" w:type="dxa"/>
-        <w:tblInd w:w="-476" w:type="dxa"/>
-        <w:tblLook w:val="04A0" w:firstRow="1" w:lastRow="0" w:firstColumn="1" w:lastColumn="0" w:noHBand="0" w:noVBand="1"/>
-      </w:tblPr>
-      <w:tblGrid>
-        <w:gridCol w:w="978"/>
-        <w:gridCol w:w="2154"/>
-        <w:gridCol w:w="2160"/>
-        <w:gridCol w:w="2250"/>
-        <w:gridCol w:w="2304"/>
-      </w:tblGrid>
-      <w:tr>
-        <w:trPr>
-          <w:trHeight w:val="530"/>
-        </w:trPr>
-        <w:tc>
-          <w:tcPr>
-            <w:tcW w:w="978" w:type="dxa"/>
-          </w:tcPr>
-          <w:p>
-            <w:r>
-              <w:t>Test ID</w:t>
-            </w:r>
-          </w:p>
-        </w:tc>
-        <w:tc>
-          <w:tcPr>
-            <w:tcW w:w="2154" w:type="dxa"/>
-          </w:tcPr>
-          <w:p>
-            <w:r>
-              <w:t xml:space="preserve">What to test </w:t>
-            </w:r>
-          </w:p>
-        </w:tc>
-        <w:tc>
-          <w:tcPr>
-            <w:tcW w:w="2160" w:type="dxa"/>
-          </w:tcPr>
-          <w:p>
-            <w:r>
-              <w:t xml:space="preserve">Expected Outcome </w:t>
-            </w:r>
-          </w:p>
-        </w:tc>
-        <w:tc>
-          <w:tcPr>
-            <w:tcW w:w="2250" w:type="dxa"/>
-          </w:tcPr>
-          <w:p>
-            <w:r>
-              <w:t xml:space="preserve">Actual Outcome </w:t>
-            </w:r>
-          </w:p>
-        </w:tc>
-        <w:tc>
-          <w:tcPr>
-            <w:tcW w:w="2304" w:type="dxa"/>
-          </w:tcPr>
-          <w:p>
-            <w:r>
-              <w:t>Ease of use</w:t>
-            </w:r>
-          </w:p>
-        </w:tc>
-      </w:tr>
-      <w:tr>
-        <w:trPr>
-          <w:trHeight w:val="932"/>
-        </w:trPr>
-        <w:tc>
-          <w:tcPr>
-            <w:tcW w:w="978" w:type="dxa"/>
-          </w:tcPr>
-          <w:p/>
-        </w:tc>
-        <w:tc>
-          <w:tcPr>
-            <w:tcW w:w="2154" w:type="dxa"/>
-          </w:tcPr>
-          <w:p>
-            <w:r>
-              <w:t>Are the topics with more information displayed immediately and clear</w:t>
-            </w:r>
-          </w:p>
-        </w:tc>
-        <w:tc>
-          <w:tcPr>
-            <w:tcW w:w="2160" w:type="dxa"/>
-          </w:tcPr>
-          <w:p/>
-        </w:tc>
-        <w:tc>
-          <w:tcPr>
-            <w:tcW w:w="2250" w:type="dxa"/>
-          </w:tcPr>
-          <w:p/>
-        </w:tc>
-        <w:tc>
-          <w:tcPr>
-            <w:tcW w:w="2304" w:type="dxa"/>
-          </w:tcPr>
-          <w:p/>
-        </w:tc>
-      </w:tr>
-      <w:tr>
-        <w:trPr>
-          <w:trHeight w:val="932"/>
-        </w:trPr>
-        <w:tc>
-          <w:tcPr>
-            <w:tcW w:w="978" w:type="dxa"/>
-          </w:tcPr>
-          <w:p/>
-        </w:tc>
-        <w:tc>
-          <w:tcPr>
-            <w:tcW w:w="2154" w:type="dxa"/>
-          </w:tcPr>
-          <w:p>
-            <w:r>
-              <w:t xml:space="preserve">List John’s 3 interests </w:t>
-            </w:r>
-          </w:p>
-        </w:tc>
-        <w:tc>
-          <w:tcPr>
-            <w:tcW w:w="2160" w:type="dxa"/>
-          </w:tcPr>
-          <w:p/>
-        </w:tc>
-        <w:tc>
-          <w:tcPr>
-            <w:tcW w:w="2250" w:type="dxa"/>
-          </w:tcPr>
-          <w:p/>
-        </w:tc>
-        <w:tc>
-          <w:tcPr>
-            <w:tcW w:w="2304" w:type="dxa"/>
-          </w:tcPr>
-          <w:p/>
-        </w:tc>
-      </w:tr>
-      <w:tr>
-        <w:trPr>
-          <w:trHeight w:val="1006"/>
-        </w:trPr>
-        <w:tc>
-          <w:tcPr>
-            <w:tcW w:w="978" w:type="dxa"/>
-          </w:tcPr>
-          <w:p/>
-        </w:tc>
-        <w:tc>
-          <w:tcPr>
-            <w:tcW w:w="2154" w:type="dxa"/>
-          </w:tcPr>
-          <w:p>
-            <w:r>
-              <w:t>W</w:t>
-            </w:r>
-            <w:r>
-              <w:t>h</w:t>
-            </w:r>
-          </w:p>
-        </w:tc>
-        <w:tc>
-          <w:tcPr>
-            <w:tcW w:w="2160" w:type="dxa"/>
-          </w:tcPr>
-          <w:p/>
-        </w:tc>
-        <w:tc>
-          <w:tcPr>
-            <w:tcW w:w="2250" w:type="dxa"/>
-          </w:tcPr>
-          <w:p/>
-        </w:tc>
-        <w:tc>
-          <w:tcPr>
-            <w:tcW w:w="2304" w:type="dxa"/>
-          </w:tcPr>
-          <w:p/>
-        </w:tc>
-      </w:tr>
-      <w:tr>
-        <w:trPr>
-          <w:trHeight w:val="932"/>
-        </w:trPr>
-        <w:tc>
-          <w:tcPr>
-            <w:tcW w:w="978" w:type="dxa"/>
-          </w:tcPr>
-          <w:p/>
-        </w:tc>
-        <w:tc>
-          <w:tcPr>
-            <w:tcW w:w="2154" w:type="dxa"/>
-          </w:tcPr>
-          <w:p/>
-        </w:tc>
-        <w:tc>
-          <w:tcPr>
-            <w:tcW w:w="2160" w:type="dxa"/>
-          </w:tcPr>
-          <w:p/>
-        </w:tc>
-        <w:tc>
-          <w:tcPr>
-            <w:tcW w:w="2250" w:type="dxa"/>
-          </w:tcPr>
-          <w:p/>
-        </w:tc>
-        <w:tc>
-          <w:tcPr>
-            <w:tcW w:w="2304" w:type="dxa"/>
-          </w:tcPr>
-          <w:p/>
-        </w:tc>
-      </w:tr>
-      <w:tr>
-        <w:trPr>
-          <w:trHeight w:val="932"/>
-        </w:trPr>
-        <w:tc>
-          <w:tcPr>
-            <w:tcW w:w="978" w:type="dxa"/>
-          </w:tcPr>
-          <w:p/>
-        </w:tc>
-        <w:tc>
-          <w:tcPr>
-            <w:tcW w:w="2154" w:type="dxa"/>
-          </w:tcPr>
-          <w:p/>
-        </w:tc>
-        <w:tc>
-          <w:tcPr>
-            <w:tcW w:w="2160" w:type="dxa"/>
-          </w:tcPr>
-          <w:p/>
-        </w:tc>
-        <w:tc>
-          <w:tcPr>
-            <w:tcW w:w="2250" w:type="dxa"/>
-          </w:tcPr>
-          <w:p/>
-        </w:tc>
-        <w:tc>
-          <w:tcPr>
-            <w:tcW w:w="2304" w:type="dxa"/>
-          </w:tcPr>
-          <w:p/>
-        </w:tc>
-      </w:tr>
-      <w:tr>
-        <w:trPr>
-          <w:trHeight w:val="932"/>
-        </w:trPr>
-        <w:tc>
-          <w:tcPr>
-            <w:tcW w:w="978" w:type="dxa"/>
-          </w:tcPr>
-          <w:p/>
-        </w:tc>
-        <w:tc>
-          <w:tcPr>
-            <w:tcW w:w="2154" w:type="dxa"/>
-          </w:tcPr>
-          <w:p/>
-        </w:tc>
-        <w:tc>
-          <w:tcPr>
-            <w:tcW w:w="2160" w:type="dxa"/>
-          </w:tcPr>
-          <w:p/>
-        </w:tc>
-        <w:tc>
-          <w:tcPr>
-            <w:tcW w:w="2250" w:type="dxa"/>
-          </w:tcPr>
-          <w:p/>
-        </w:tc>
-        <w:tc>
-          <w:tcPr>
-            <w:tcW w:w="2304" w:type="dxa"/>
-          </w:tcPr>
-          <w:p/>
-        </w:tc>
-      </w:tr>
-    </w:tbl>
-    <w:p/>
-    <w:p>
-      <w:r>
-        <w:t xml:space="preserve">OR </w:t>
-      </w:r>
-    </w:p>
-    <w:p/>
-    <w:p>
-      <w:r>
-        <w:t xml:space="preserve">Question 1 </w:t>
-      </w:r>
-    </w:p>
-    <w:p>
-      <w:r>
+    <w:p>
+      <w:pPr>
+        <w:tabs>
+          <w:tab w:val="left" w:pos="3933"/>
+        </w:tabs>
+        <w:jc w:val="center"/>
+        <w:rPr>
+          <w:b/>
+          <w:sz w:val="32"/>
+          <w:u w:val="single"/>
+        </w:rPr>
+      </w:pPr>
+      <w:r>
+        <w:rPr>
+          <w:b/>
+          <w:sz w:val="32"/>
+          <w:u w:val="single"/>
+        </w:rPr>
+        <w:t>Watson Conversation Testing Questionnaire</w:t>
+      </w:r>
+    </w:p>
+    <w:p>
+      <w:pPr>
+        <w:jc w:val="center"/>
+      </w:pPr>
+    </w:p>
+    <w:p>
+      <w:pPr>
+        <w:rPr>
+          <w:b/>
+        </w:rPr>
+      </w:pPr>
+      <w:r>
+        <w:rPr>
+          <w:b/>
+        </w:rPr>
         <w:t xml:space="preserve">Were the </w:t>
       </w:r>
       <w:r>
+        <w:rPr>
+          <w:b/>
+        </w:rPr>
         <w:t xml:space="preserve">main </w:t>
       </w:r>
+      <w:r>
+        <w:rPr>
+          <w:b/>
+        </w:rPr>
+        <w:t xml:space="preserve">topics available to discuss clear </w:t>
+      </w:r>
+      <w:r>
+        <w:rPr>
+          <w:b/>
+        </w:rPr>
+        <w:t xml:space="preserve">from the start? </w:t>
+      </w:r>
+    </w:p>
+    <w:p>
+      <w:r>
+        <w:t xml:space="preserve">Yes </w:t>
+      </w:r>
+      <w:r>
+        <w:tab/>
+      </w:r>
+      <w:r>
+        <w:tab/>
+      </w:r>
+      <w:r>
+        <w:tab/>
+        <w:t xml:space="preserve">No </w:t>
+      </w:r>
+    </w:p>
+    <w:p/>
+    <w:p>
+      <w:r>
+        <w:t xml:space="preserve">Extra comments: </w:t>
+      </w:r>
+    </w:p>
+    <w:p/>
+    <w:p/>
+    <w:p>
+      <w:pPr>
+        <w:rPr>
+          <w:b/>
+        </w:rPr>
+      </w:pPr>
+      <w:r>
+        <w:rPr>
+          <w:b/>
+        </w:rPr>
+        <w:t xml:space="preserve">What were John’s 3 interests? </w:t>
+      </w:r>
+      <w:r>
+        <w:rPr>
+          <w:b/>
+        </w:rPr>
+        <w:softHyphen/>
+      </w:r>
+    </w:p>
+    <w:p>
+      <w:r>
+        <w:t>1.</w:t>
+      </w:r>
+    </w:p>
+    <w:p>
+      <w:r>
+        <w:t>2.</w:t>
+      </w:r>
+    </w:p>
+    <w:p>
+      <w:r>
+        <w:t>3.</w:t>
+      </w:r>
+    </w:p>
+    <w:p>
+      <w:pPr>
+        <w:rPr>
+          <w:b/>
+        </w:rPr>
+      </w:pPr>
+    </w:p>
+    <w:p>
+      <w:pPr>
+        <w:rPr>
+          <w:b/>
+        </w:rPr>
+      </w:pPr>
+      <w:r>
+        <w:rPr>
+          <w:b/>
+        </w:rPr>
+        <w:t>Which of Johns previous work experiences did he work with Watson, IOT and messaging?</w:t>
+      </w:r>
+    </w:p>
+    <w:p>
+      <w:pPr>
+        <w:rPr>
+          <w:b/>
+        </w:rPr>
+      </w:pPr>
+    </w:p>
+    <w:p>
+      <w:pPr>
+        <w:rPr>
+          <w:b/>
+        </w:rPr>
+      </w:pPr>
+    </w:p>
+    <w:p>
+      <w:pPr>
+        <w:rPr>
+          <w:b/>
+        </w:rPr>
+      </w:pPr>
+      <w:r>
+        <w:rPr>
+          <w:b/>
+        </w:rPr>
+        <w:t xml:space="preserve">Did you feel that the service gave useful responses? </w:t>
+      </w:r>
+    </w:p>
+    <w:p/>
+    <w:p>
+      <w:r>
+        <w:t xml:space="preserve">Additional Comments: </w:t>
+      </w:r>
+    </w:p>
+    <w:p/>
+    <w:p>
+      <w:pPr>
+        <w:rPr>
+          <w:b/>
+        </w:rPr>
+      </w:pPr>
+      <w:r>
+        <w:rPr>
+          <w:b/>
+        </w:rPr>
+        <w:t>To what degree of ease was it to find the information you wanted?</w:t>
+      </w:r>
+      <w:r>
+        <w:rPr>
+          <w:b/>
+        </w:rPr>
+        <w:t xml:space="preserve"> </w:t>
+      </w:r>
+      <w:r>
+        <w:rPr>
+          <w:b/>
+        </w:rPr>
+        <w:t>(Circle your response)</w:t>
+      </w:r>
+    </w:p>
+    <w:p/>
+    <w:p>
+      <w:pPr>
+        <w:rPr>
+          <w:sz w:val="22"/>
+        </w:rPr>
+      </w:pPr>
+      <w:r>
+        <w:rPr>
+          <w:sz w:val="22"/>
+        </w:rPr>
+        <w:t xml:space="preserve">I couldn’t find anything </w:t>
+      </w:r>
+      <w:r>
+        <w:rPr>
+          <w:sz w:val="22"/>
+        </w:rPr>
+        <w:tab/>
+      </w:r>
+      <w:r>
+        <w:rPr>
+          <w:sz w:val="22"/>
+        </w:rPr>
+        <w:tab/>
+      </w:r>
+      <w:r>
+        <w:rPr>
+          <w:sz w:val="22"/>
+        </w:rPr>
+        <w:t xml:space="preserve">Some parts were difficult to find </w:t>
+      </w:r>
+    </w:p>
+    <w:p>
+      <w:pPr>
+        <w:rPr>
+          <w:sz w:val="22"/>
+        </w:rPr>
+      </w:pPr>
+      <w:r>
+        <w:rPr>
+          <w:sz w:val="22"/>
+        </w:rPr>
+        <w:tab/>
+      </w:r>
+    </w:p>
+    <w:p>
+      <w:pPr>
+        <w:rPr>
+          <w:sz w:val="22"/>
+        </w:rPr>
+      </w:pPr>
+      <w:r>
+        <w:rPr>
+          <w:sz w:val="22"/>
+        </w:rPr>
+        <w:t>I had to loop a few times</w:t>
+      </w:r>
+      <w:r>
+        <w:rPr>
+          <w:sz w:val="22"/>
+        </w:rPr>
+        <w:tab/>
+      </w:r>
+      <w:r>
+        <w:rPr>
+          <w:sz w:val="22"/>
+        </w:rPr>
+        <w:t>The system le</w:t>
+      </w:r>
+      <w:r>
+        <w:rPr>
+          <w:sz w:val="22"/>
+        </w:rPr>
+        <w:t>d me to information first time</w:t>
+      </w:r>
+      <w:r>
+        <w:rPr>
+          <w:sz w:val="22"/>
+        </w:rPr>
+        <w:tab/>
+      </w:r>
+    </w:p>
+    <w:p/>
+    <w:p>
+      <w:pPr>
+        <w:rPr>
+          <w:b/>
+        </w:rPr>
+      </w:pPr>
+      <w:r>
+        <w:rPr>
+          <w:b/>
+        </w:rPr>
+        <w:t>Did you feel that this service was better than scanning through a CV document?</w:t>
+      </w:r>
+    </w:p>
+    <w:p/>
+    <w:p/>
+    <w:p>
+      <w:pPr>
+        <w:rPr>
+          <w:b/>
+        </w:rPr>
+      </w:pPr>
+      <w:r>
+        <w:rPr>
+          <w:b/>
+        </w:rPr>
+        <w:t xml:space="preserve">Did the service provide any unexpected responses? </w:t>
+      </w:r>
+    </w:p>
+    <w:p/>
+    <w:p/>
+    <w:p>
+      <w:pPr>
+        <w:rPr>
+          <w:b/>
+          <w:sz w:val="22"/>
+        </w:rPr>
+      </w:pPr>
+      <w:r>
+        <w:rPr>
+          <w:b/>
+          <w:sz w:val="22"/>
+        </w:rPr>
+        <w:t xml:space="preserve">If </w:t>
+      </w:r>
+      <w:r>
+        <w:rPr>
+          <w:b/>
+          <w:sz w:val="22"/>
+        </w:rPr>
+        <w:t>Yes,</w:t>
+      </w:r>
+      <w:r>
+        <w:rPr>
+          <w:b/>
+          <w:sz w:val="22"/>
+        </w:rPr>
+        <w:t xml:space="preserve"> then where? </w:t>
+      </w:r>
+    </w:p>
+    <w:p/>
+    <w:p/>
+    <w:p>
+      <w:pPr>
+        <w:rPr>
+          <w:b/>
+        </w:rPr>
+      </w:pPr>
+      <w:r>
+        <w:rPr>
+          <w:b/>
+        </w:rPr>
+        <w:t>How long did it take you to find John’s 4</w:t>
+      </w:r>
+      <w:r>
+        <w:rPr>
+          <w:b/>
+          <w:vertAlign w:val="superscript"/>
+        </w:rPr>
+        <w:t>th</w:t>
+      </w:r>
+      <w:r>
+        <w:rPr>
+          <w:b/>
+        </w:rPr>
+        <w:t xml:space="preserve"> work Experience? (will be timed by member of team) </w:t>
+      </w:r>
+    </w:p>
+    <w:p/>
+    <w:p/>
+    <w:p>
+      <w:pPr>
+        <w:rPr>
+          <w:b/>
+        </w:rPr>
+      </w:pPr>
+      <w:r>
+        <w:rPr>
+          <w:b/>
+        </w:rPr>
+        <w:t xml:space="preserve">How did you find the chat responses? </w:t>
+      </w:r>
+      <w:r>
+        <w:rPr>
+          <w:b/>
+        </w:rPr>
+        <w:t>(Circle your response)</w:t>
+      </w:r>
+    </w:p>
+    <w:p>
+      <w:pPr>
+        <w:rPr>
+          <w:sz w:val="22"/>
+        </w:rPr>
+      </w:pPr>
+      <w:r>
+        <w:rPr>
+          <w:sz w:val="22"/>
+        </w:rPr>
+        <w:t xml:space="preserve">Aggressive </w:t>
+      </w:r>
+      <w:r>
+        <w:rPr>
+          <w:sz w:val="22"/>
+        </w:rPr>
+        <w:tab/>
+      </w:r>
+      <w:r>
+        <w:rPr>
+          <w:sz w:val="22"/>
+        </w:rPr>
+        <w:t xml:space="preserve">Boring </w:t>
+      </w:r>
+      <w:r>
+        <w:rPr>
+          <w:sz w:val="22"/>
+        </w:rPr>
+        <w:tab/>
+      </w:r>
+      <w:r>
+        <w:rPr>
+          <w:sz w:val="22"/>
+        </w:rPr>
+        <w:tab/>
+        <w:t xml:space="preserve">Simple </w:t>
+      </w:r>
+      <w:r>
+        <w:rPr>
+          <w:sz w:val="22"/>
+        </w:rPr>
+        <w:tab/>
+      </w:r>
+      <w:r>
+        <w:rPr>
+          <w:sz w:val="22"/>
+        </w:rPr>
+        <w:tab/>
+        <w:t xml:space="preserve">Direct but helpful </w:t>
+      </w:r>
+      <w:r>
+        <w:rPr>
+          <w:sz w:val="22"/>
+        </w:rPr>
+        <w:tab/>
+        <w:t xml:space="preserve">Friendly </w:t>
+      </w:r>
+      <w:r>
+        <w:rPr>
+          <w:sz w:val="22"/>
+        </w:rPr>
+        <w:tab/>
+      </w:r>
+    </w:p>
+    <w:p>
+      <w:pPr>
+        <w:rPr>
+          <w:sz w:val="22"/>
+        </w:rPr>
+      </w:pPr>
+    </w:p>
+    <w:p>
+      <w:pPr>
+        <w:rPr>
+          <w:b/>
+          <w:sz w:val="22"/>
+        </w:rPr>
+      </w:pPr>
+      <w:r>
+        <w:rPr>
+          <w:b/>
+          <w:sz w:val="22"/>
+        </w:rPr>
+        <w:t xml:space="preserve">Did the system understand everything you said? </w:t>
+      </w:r>
+    </w:p>
+    <w:p>
+      <w:pPr>
+        <w:rPr>
+          <w:b/>
+          <w:sz w:val="22"/>
+        </w:rPr>
+      </w:pPr>
+    </w:p>
+    <w:p>
+      <w:pPr>
+        <w:rPr>
+          <w:b/>
+          <w:sz w:val="22"/>
+        </w:rPr>
+      </w:pPr>
+    </w:p>
+    <w:p>
+      <w:pPr>
+        <w:rPr>
+          <w:b/>
+          <w:sz w:val="21"/>
+        </w:rPr>
+      </w:pPr>
       <w:bookmarkStart w:id="0" w:name="_GoBack"/>
-      <w:bookmarkEnd w:id="0"/>
-      <w:r>
-        <w:t xml:space="preserve">topics available to discuss clear </w:t>
-      </w:r>
-    </w:p>
-    <w:p/>
-    <w:p>
-      <w:r>
-        <w:t xml:space="preserve">What were John’s 3 interests? </w:t>
-      </w:r>
-    </w:p>
-    <w:p>
-      <w:r>
-        <w:t>1.</w:t>
-      </w:r>
-    </w:p>
-    <w:p>
-      <w:r>
-        <w:t>2.</w:t>
-      </w:r>
-    </w:p>
-    <w:p>
-      <w:r>
-        <w:t>3.</w:t>
-      </w:r>
-    </w:p>
-    <w:p/>
-    <w:p>
-      <w:r>
-        <w:t xml:space="preserve">Did you feel that the service gave useful responses? </w:t>
-      </w:r>
-    </w:p>
-    <w:p/>
-    <w:p>
-      <w:r>
-        <w:t>To what degree of ease was it to find the information you wanted?</w:t>
-      </w:r>
-    </w:p>
-    <w:p/>
-    <w:p/>
-    <w:p>
-      <w:r>
-        <w:t>Did you feel that this service was better than scanning through a CV document?</w:t>
-      </w:r>
-    </w:p>
-    <w:p/>
-    <w:p/>
-    <w:p>
-      <w:r>
-        <w:t xml:space="preserve">Did the service provide any unexpected responses? </w:t>
-      </w:r>
-    </w:p>
-    <w:p/>
-    <w:p/>
-    <w:p>
-      <w:r>
-        <w:t xml:space="preserve">If </w:t>
-      </w:r>
-      <w:r>
-        <w:t>Yes,</w:t>
-      </w:r>
-      <w:r>
-        <w:t xml:space="preserve"> then where? </w:t>
-      </w:r>
-    </w:p>
-    <w:p/>
-    <w:p/>
-    <w:p>
-      <w:r>
-        <w:t>How long did it take you to find John’s 4</w:t>
-      </w:r>
-      <w:r>
-        <w:rPr>
-          <w:vertAlign w:val="superscript"/>
-        </w:rPr>
-        <w:t>th</w:t>
-      </w:r>
-      <w:r>
-        <w:t xml:space="preserve"> work Experience? (will be timed by member of team) </w:t>
-      </w:r>
-    </w:p>
-    <w:p/>
-    <w:p/>
-    <w:p>
-      <w:r>
-        <w:t xml:space="preserve">How did you find the chat responses? </w:t>
-      </w:r>
-    </w:p>
-    <w:p>
-      <w:r>
-        <w:t xml:space="preserve">Aggressive </w:t>
-      </w:r>
-      <w:r>
-        <w:tab/>
-      </w:r>
-      <w:r>
-        <w:t xml:space="preserve">Boring </w:t>
-      </w:r>
-      <w:r>
-        <w:tab/>
-      </w:r>
-      <w:r>
-        <w:tab/>
-        <w:t xml:space="preserve">Simple </w:t>
-      </w:r>
-      <w:r>
-        <w:tab/>
-      </w:r>
-      <w:r>
-        <w:tab/>
-        <w:t xml:space="preserve">Direct but helpful </w:t>
-      </w:r>
-      <w:r>
-        <w:tab/>
-        <w:t xml:space="preserve">Friendly </w:t>
-      </w:r>
-      <w:r>
-        <w:tab/>
-      </w:r>
-    </w:p>
-    <w:p/>
-    <w:p/>
-    <w:p/>
+      <w:r>
+        <w:rPr>
+          <w:b/>
+          <w:sz w:val="21"/>
+        </w:rPr>
+        <w:t xml:space="preserve">If not what was it and where in the conversation did it occur? </w:t>
+      </w:r>
+    </w:p>
+    <w:bookmarkEnd w:id="0"/>
+    <w:p/>
+    <w:p/>
+    <w:p>
+      <w:pPr>
+        <w:rPr>
+          <w:b/>
+        </w:rPr>
+      </w:pPr>
+      <w:r>
+        <w:rPr>
+          <w:b/>
+        </w:rPr>
+        <w:lastRenderedPageBreak/>
+        <w:t xml:space="preserve">Finally, </w:t>
+      </w:r>
+      <w:proofErr w:type="gramStart"/>
+      <w:r>
+        <w:rPr>
+          <w:b/>
+        </w:rPr>
+        <w:t>What</w:t>
+      </w:r>
+      <w:proofErr w:type="gramEnd"/>
+      <w:r>
+        <w:rPr>
+          <w:b/>
+        </w:rPr>
+        <w:t xml:space="preserve"> was your overall opinion of the system? </w:t>
+      </w:r>
+    </w:p>
     <w:p/>
     <w:p/>
     <w:sectPr>
@@ -1172,7 +1267,7 @@
 </file>
 
 <file path=customXml/itemProps1.xml><?xml version="1.0" encoding="utf-8"?>
-<ds:datastoreItem xmlns:ds="http://schemas.openxmlformats.org/officeDocument/2006/customXml" ds:itemID="{3EEE7112-37AD-714C-821F-D8E45B8D9D7A}">
+<ds:datastoreItem xmlns:ds="http://schemas.openxmlformats.org/officeDocument/2006/customXml" ds:itemID="{D6A23C7E-E1CC-C140-BD5A-953160D869C5}">
   <ds:schemaRefs>
     <ds:schemaRef ds:uri="http://schemas.openxmlformats.org/officeDocument/2006/bibliography"/>
   </ds:schemaRefs>

</xml_diff>